<commit_message>
Hice laas rutas en premios.js
</commit_message>
<xml_diff>
--- a/documentos/Proyecto_Crombie Juegos.docx
+++ b/documentos/Proyecto_Crombie Juegos.docx
@@ -1,6 +1,6 @@
 
 <file path=word/document.xml><?xml version="1.0" encoding="utf-8"?>
-<w:document xmlns:wpc="http://schemas.microsoft.com/office/word/2010/wordprocessingCanvas" xmlns:cx="http://schemas.microsoft.com/office/drawing/2014/chartex" xmlns:cx1="http://schemas.microsoft.com/office/drawing/2015/9/8/chartex" xmlns:cx2="http://schemas.microsoft.com/office/drawing/2015/10/21/chartex" xmlns:cx3="http://schemas.microsoft.com/office/drawing/2016/5/9/chartex" xmlns:cx4="http://schemas.microsoft.com/office/drawing/2016/5/10/chartex" xmlns:cx5="http://schemas.microsoft.com/office/drawing/2016/5/11/chartex" xmlns:cx6="http://schemas.microsoft.com/office/drawing/2016/5/12/chartex" xmlns:cx7="http://schemas.microsoft.com/office/drawing/2016/5/13/chartex" xmlns:cx8="http://schemas.microsoft.com/office/drawing/2016/5/14/chartex" xmlns:mc="http://schemas.openxmlformats.org/markup-compatibility/2006" xmlns:aink="http://schemas.microsoft.com/office/drawing/2016/ink" xmlns:am3d="http://schemas.microsoft.com/office/drawing/2017/model3d" xmlns:o="urn:schemas-microsoft-com:office:office" xmlns:oel="http://schemas.microsoft.com/office/2019/extlst" xmlns:r="http://schemas.openxmlformats.org/officeDocument/2006/relationships" xmlns:m="http://schemas.openxmlformats.org/officeDocument/2006/math" xmlns:v="urn:schemas-microsoft-com:vml" xmlns:wp14="http://schemas.microsoft.com/office/word/2010/wordprocessingDrawing" xmlns:wp="http://schemas.openxmlformats.org/drawingml/2006/wordprocessingDrawing" xmlns:w10="urn:schemas-microsoft-com:office:word" xmlns:w="http://schemas.openxmlformats.org/wordprocessingml/2006/main" xmlns:w14="http://schemas.microsoft.com/office/word/2010/wordml" xmlns:w15="http://schemas.microsoft.com/office/word/2012/wordml" xmlns:w16cex="http://schemas.microsoft.com/office/word/2018/wordml/cex" xmlns:w16cid="http://schemas.microsoft.com/office/word/2016/wordml/cid" xmlns:w16="http://schemas.microsoft.com/office/word/2018/wordml" xmlns:w16du="http://schemas.microsoft.com/office/word/2023/wordml/word16du" xmlns:w16sdtdh="http://schemas.microsoft.com/office/word/2020/wordml/sdtdatahash" xmlns:w16sdtfl="http://schemas.microsoft.com/office/word/2024/wordml/sdtformatlock" xmlns:w16se="http://schemas.microsoft.com/office/word/2015/wordml/symex" xmlns:wpg="http://schemas.microsoft.com/office/word/2010/wordprocessingGroup" xmlns:wpi="http://schemas.microsoft.com/office/word/2010/wordprocessingInk" xmlns:wne="http://schemas.microsoft.com/office/word/2006/wordml" xmlns:wps="http://schemas.microsoft.com/office/word/2010/wordprocessingShape" mc:Ignorable="w14 w15 w16se w16cid w16 w16cex w16sdtdh w16sdtfl w16du wp14">
+<w:document xmlns:wpc="http://schemas.microsoft.com/office/word/2010/wordprocessingCanvas" xmlns:cx="http://schemas.microsoft.com/office/drawing/2014/chartex" xmlns:cx1="http://schemas.microsoft.com/office/drawing/2015/9/8/chartex" xmlns:cx2="http://schemas.microsoft.com/office/drawing/2015/10/21/chartex" xmlns:cx3="http://schemas.microsoft.com/office/drawing/2016/5/9/chartex" xmlns:cx4="http://schemas.microsoft.com/office/drawing/2016/5/10/chartex" xmlns:cx5="http://schemas.microsoft.com/office/drawing/2016/5/11/chartex" xmlns:cx6="http://schemas.microsoft.com/office/drawing/2016/5/12/chartex" xmlns:cx7="http://schemas.microsoft.com/office/drawing/2016/5/13/chartex" xmlns:cx8="http://schemas.microsoft.com/office/drawing/2016/5/14/chartex" xmlns:mc="http://schemas.openxmlformats.org/markup-compatibility/2006" xmlns:aink="http://schemas.microsoft.com/office/drawing/2016/ink" xmlns:am3d="http://schemas.microsoft.com/office/drawing/2017/model3d" xmlns:o="urn:schemas-microsoft-com:office:office" xmlns:r="http://schemas.openxmlformats.org/officeDocument/2006/relationships" xmlns:m="http://schemas.openxmlformats.org/officeDocument/2006/math" xmlns:v="urn:schemas-microsoft-com:vml" xmlns:wp14="http://schemas.microsoft.com/office/word/2010/wordprocessingDrawing" xmlns:wp="http://schemas.openxmlformats.org/drawingml/2006/wordprocessingDrawing" xmlns:w10="urn:schemas-microsoft-com:office:word" xmlns:w="http://schemas.openxmlformats.org/wordprocessingml/2006/main" xmlns:w14="http://schemas.microsoft.com/office/word/2010/wordml" xmlns:w15="http://schemas.microsoft.com/office/word/2012/wordml" xmlns:w16cex="http://schemas.microsoft.com/office/word/2018/wordml/cex" xmlns:w16cid="http://schemas.microsoft.com/office/word/2016/wordml/cid" xmlns:w16="http://schemas.microsoft.com/office/word/2018/wordml" xmlns:w16sdtdh="http://schemas.microsoft.com/office/word/2020/wordml/sdtdatahash" xmlns:w16se="http://schemas.microsoft.com/office/word/2015/wordml/symex" xmlns:wpg="http://schemas.microsoft.com/office/word/2010/wordprocessingGroup" xmlns:wpi="http://schemas.microsoft.com/office/word/2010/wordprocessingInk" xmlns:wne="http://schemas.microsoft.com/office/word/2006/wordml" xmlns:wps="http://schemas.microsoft.com/office/word/2010/wordprocessingShape" mc:Ignorable="w14 w15 w16se w16cid w16 w16cex w16sdtdh wp14">
   <w:body>
     <w:p/>
     <w:p>
@@ -19,17 +19,8 @@
           <w:b/>
           <w:bCs/>
         </w:rPr>
-        <w:t xml:space="preserve">Juegos </w:t>
-      </w:r>
-      <w:proofErr w:type="spellStart"/>
-      <w:r>
-        <w:rPr>
-          <w:b/>
-          <w:bCs/>
-        </w:rPr>
-        <w:t>Crombie</w:t>
-      </w:r>
-      <w:proofErr w:type="spellEnd"/>
+        <w:t>Juegos Crombie</w:t>
+      </w:r>
       <w:r>
         <w:rPr>
           <w:b/>
@@ -113,7 +104,6 @@
       <w:r>
         <w:t xml:space="preserve">Diseñar e implementar una plataforma de juegos interactivos dinámicos y personalizables, que permitan a </w:t>
       </w:r>
-      <w:proofErr w:type="spellStart"/>
       <w:r>
         <w:rPr>
           <w:b/>
@@ -121,7 +111,6 @@
         </w:rPr>
         <w:t>Crombie</w:t>
       </w:r>
-      <w:proofErr w:type="spellEnd"/>
       <w:r>
         <w:t xml:space="preserve"> generar experiencias educativas y participativas en distintos tipos de eventos (corporativos, institucionales, educativos y sociales), con el fin de promover la interacción, fortalecer el vínculo con la marca y transmitir valores de forma entretenida, ofreciendo además la posibilidad de gestionar preguntas, niveles de dificultad y premios adaptados a cada contexto.</w:t>
       </w:r>
@@ -180,13 +169,16 @@
         <w:t>Registrar, editar y eliminar preguntas</w:t>
       </w:r>
       <w:r>
-        <w:t xml:space="preserve"> en una base de datos </w:t>
-      </w:r>
-      <w:r>
-        <w:t xml:space="preserve">o </w:t>
-      </w:r>
-      <w:r>
-        <w:t>archivo plano</w:t>
+        <w:t xml:space="preserve"> en </w:t>
+      </w:r>
+      <w:r>
+        <w:t xml:space="preserve">un </w:t>
+      </w:r>
+      <w:r>
+        <w:t xml:space="preserve">archivo </w:t>
+      </w:r>
+      <w:r>
+        <w:t>json</w:t>
       </w:r>
       <w:r>
         <w:t>.</w:t>
@@ -221,7 +213,13 @@
         </w:numPr>
       </w:pPr>
       <w:r>
-        <w:t>Permitir agregar preguntas personalizadas para cada evento.</w:t>
+        <w:t>Permitir agregar preguntas</w:t>
+      </w:r>
+      <w:r>
+        <w:t xml:space="preserve"> y categorias</w:t>
+      </w:r>
+      <w:r>
+        <w:t xml:space="preserve"> personalizadas para cada evento.</w:t>
       </w:r>
     </w:p>
     <w:p>
@@ -237,6 +235,28 @@
     </w:p>
     <w:p>
       <w:pPr>
+        <w:numPr>
+          <w:ilvl w:val="0"/>
+          <w:numId w:val="1"/>
+        </w:numPr>
+      </w:pPr>
+      <w:r>
+        <w:t>Cada categoría puede tener mucha preguntas. Cada pregunta tiene 4 opciones (1 correcta y 3 falsas) y además se puede elegir el nivel de dificultad de la pregunta.</w:t>
+      </w:r>
+    </w:p>
+    <w:p>
+      <w:pPr>
+        <w:numPr>
+          <w:ilvl w:val="0"/>
+          <w:numId w:val="1"/>
+        </w:numPr>
+      </w:pPr>
+      <w:r>
+        <w:t>Cada categoría tiene dentro 3 niveles y cada nivel tiene dentro las preguntas con la respuestas.</w:t>
+      </w:r>
+    </w:p>
+    <w:p>
+      <w:pPr>
         <w:rPr>
           <w:b/>
           <w:bCs/>
@@ -268,15 +288,7 @@
         <w:t>premios disponibles</w:t>
       </w:r>
       <w:r>
-        <w:t xml:space="preserve"> (remeras, buzos, botellas, </w:t>
-      </w:r>
-      <w:proofErr w:type="spellStart"/>
-      <w:r>
-        <w:t>merchandising</w:t>
-      </w:r>
-      <w:proofErr w:type="spellEnd"/>
-      <w:r>
-        <w:t>, etc.).</w:t>
+        <w:t xml:space="preserve"> (remeras, buzos, botellas, merchandising, etc.).</w:t>
       </w:r>
     </w:p>
     <w:p>
@@ -287,6 +299,7 @@
         </w:numPr>
       </w:pPr>
       <w:r>
+        <w:lastRenderedPageBreak/>
         <w:t xml:space="preserve">Definir la </w:t>
       </w:r>
       <w:r>
@@ -319,12 +332,22 @@
         </w:numPr>
       </w:pPr>
       <w:r>
-        <w:lastRenderedPageBreak/>
         <w:t>Registro de premios entregados para control del stock.</w:t>
       </w:r>
     </w:p>
     <w:p>
       <w:pPr>
+        <w:numPr>
+          <w:ilvl w:val="0"/>
+          <w:numId w:val="2"/>
+        </w:numPr>
+      </w:pPr>
+      <w:r>
+        <w:t>Las fotos de los premios se pueden subir cuando se configura todo y se guardan en un drive, para que queden disponibles</w:t>
+      </w:r>
+    </w:p>
+    <w:p>
+      <w:pPr>
         <w:rPr>
           <w:b/>
           <w:bCs/>
@@ -346,37 +369,7 @@
         </w:numPr>
       </w:pPr>
       <w:r>
-        <w:t xml:space="preserve">Implementar distintos </w:t>
-      </w:r>
-      <w:r>
-        <w:rPr>
-          <w:b/>
-          <w:bCs/>
-        </w:rPr>
-        <w:t>modos de juego</w:t>
-      </w:r>
-      <w:r>
-        <w:t xml:space="preserve"> (ejemplo: </w:t>
-      </w:r>
-      <w:r>
-        <w:rPr>
-          <w:i/>
-          <w:iCs/>
-        </w:rPr>
-        <w:t>Ruleta</w:t>
-      </w:r>
-      <w:r>
-        <w:t xml:space="preserve">, </w:t>
-      </w:r>
-      <w:r>
-        <w:rPr>
-          <w:i/>
-          <w:iCs/>
-        </w:rPr>
-        <w:t>Pasa Palabra</w:t>
-      </w:r>
-      <w:r>
-        <w:t>).</w:t>
+        <w:t>Control de turnos y cantidad de preguntas por participante.</w:t>
       </w:r>
     </w:p>
     <w:p>
@@ -387,7 +380,7 @@
         </w:numPr>
       </w:pPr>
       <w:r>
-        <w:t>Control de turnos y cantidad de preguntas por participante.</w:t>
+        <w:t>Integración con la gestión de preguntas y premios.</w:t>
       </w:r>
     </w:p>
     <w:p>
@@ -398,7 +391,26 @@
         </w:numPr>
       </w:pPr>
       <w:r>
-        <w:t>Integración con la gestión de preguntas y premios.</w:t>
+        <w:t xml:space="preserve">Sistema de </w:t>
+      </w:r>
+      <w:r>
+        <w:rPr>
+          <w:b/>
+          <w:bCs/>
+        </w:rPr>
+        <w:t>selección aleatoria</w:t>
+      </w:r>
+      <w:r>
+        <w:t xml:space="preserve"> </w:t>
+      </w:r>
+      <w:r>
+        <w:t>al girar la ruleta</w:t>
+      </w:r>
+      <w:r>
+        <w:t>.</w:t>
+      </w:r>
+      <w:r>
+        <w:t xml:space="preserve"> (proporción 1/10 para las categorías y 9/10 para perdiste o participas del sorteo)</w:t>
       </w:r>
     </w:p>
     <w:p>
@@ -409,27 +421,6 @@
         </w:numPr>
       </w:pPr>
       <w:r>
-        <w:t xml:space="preserve">Sistema de </w:t>
-      </w:r>
-      <w:r>
-        <w:rPr>
-          <w:b/>
-          <w:bCs/>
-        </w:rPr>
-        <w:t>selección aleatoria</w:t>
-      </w:r>
-      <w:r>
-        <w:t xml:space="preserve"> (ejemplo: al girar la ruleta o elegir letra).</w:t>
-      </w:r>
-    </w:p>
-    <w:p>
-      <w:pPr>
-        <w:numPr>
-          <w:ilvl w:val="0"/>
-          <w:numId w:val="3"/>
-        </w:numPr>
-      </w:pPr>
-      <w:r>
         <w:t xml:space="preserve">Seguimiento del </w:t>
       </w:r>
       <w:r>
@@ -440,38 +431,25 @@
         <w:t>progreso del jugador</w:t>
       </w:r>
       <w:r>
-        <w:t xml:space="preserve"> durante la partida.</w:t>
-      </w:r>
-    </w:p>
-    <w:p>
-      <w:pPr>
-        <w:rPr>
-          <w:b/>
-          <w:bCs/>
-        </w:rPr>
-      </w:pPr>
-      <w:r>
-        <w:rPr>
-          <w:b/>
-          <w:bCs/>
-        </w:rPr>
-        <w:t>4. Interfaz de Usuario (Front-</w:t>
-      </w:r>
-      <w:proofErr w:type="spellStart"/>
-      <w:r>
-        <w:rPr>
-          <w:b/>
-          <w:bCs/>
-        </w:rPr>
-        <w:t>end</w:t>
-      </w:r>
-      <w:proofErr w:type="spellEnd"/>
-      <w:r>
-        <w:rPr>
-          <w:b/>
-          <w:bCs/>
-        </w:rPr>
-        <w:t>)</w:t>
+        <w:t xml:space="preserve"> durante la partida</w:t>
+      </w:r>
+      <w:r>
+        <w:t xml:space="preserve"> (barra de progreso o indicadores de cuantas preguntas lleva contestadas)</w:t>
+      </w:r>
+    </w:p>
+    <w:p>
+      <w:pPr>
+        <w:rPr>
+          <w:b/>
+          <w:bCs/>
+        </w:rPr>
+      </w:pPr>
+      <w:r>
+        <w:rPr>
+          <w:b/>
+          <w:bCs/>
+        </w:rPr>
+        <w:t>4. Interfaz de Usuario (Front-end)</w:t>
       </w:r>
     </w:p>
     <w:p>
@@ -482,7 +460,7 @@
         </w:numPr>
       </w:pPr>
       <w:r>
-        <w:t>Pantalla inicial con selección del juego.</w:t>
+        <w:t>Interfaz amigable para mostrar las preguntas y opciones de respuesta.</w:t>
       </w:r>
     </w:p>
     <w:p>
@@ -493,7 +471,7 @@
         </w:numPr>
       </w:pPr>
       <w:r>
-        <w:t>Interfaz amigable para mostrar las preguntas y opciones de respuesta.</w:t>
+        <w:t>Animaciones de juegos (ruleta girando, contador de progreso, etc.).</w:t>
       </w:r>
     </w:p>
     <w:p>
@@ -504,7 +482,20 @@
         </w:numPr>
       </w:pPr>
       <w:r>
-        <w:t>Animaciones de juegos (ruleta girando, contador de progreso, etc.).</w:t>
+        <w:t xml:space="preserve">Pantalla de </w:t>
+      </w:r>
+      <w:r>
+        <w:rPr>
+          <w:b/>
+          <w:bCs/>
+        </w:rPr>
+        <w:t>resultado final</w:t>
+      </w:r>
+      <w:r>
+        <w:t xml:space="preserve"> (ganaste/perdiste) con diseño atractivo</w:t>
+      </w:r>
+      <w:r>
+        <w:t xml:space="preserve"> + imagen del premio (si ganó)</w:t>
       </w:r>
     </w:p>
     <w:p>
@@ -515,36 +506,7 @@
         </w:numPr>
       </w:pPr>
       <w:r>
-        <w:t xml:space="preserve">Pantalla de </w:t>
-      </w:r>
-      <w:r>
-        <w:rPr>
-          <w:b/>
-          <w:bCs/>
-        </w:rPr>
-        <w:t>resultado final</w:t>
-      </w:r>
-      <w:r>
-        <w:t xml:space="preserve"> (ganaste/perdiste) con diseño atractivo.</w:t>
-      </w:r>
-    </w:p>
-    <w:p>
-      <w:pPr>
-        <w:numPr>
-          <w:ilvl w:val="0"/>
-          <w:numId w:val="4"/>
-        </w:numPr>
-      </w:pPr>
-      <w:r>
-        <w:t xml:space="preserve">Adaptación a distintos dispositivos (desktop, </w:t>
-      </w:r>
-      <w:proofErr w:type="spellStart"/>
-      <w:r>
-        <w:t>tablet</w:t>
-      </w:r>
-      <w:proofErr w:type="spellEnd"/>
-      <w:r>
-        <w:t>, pantallas grandes para eventos).</w:t>
+        <w:t>Adaptación a distintos dispositivos (desktop, tablet, pantallas grandes para eventos).</w:t>
       </w:r>
     </w:p>
     <w:p>
@@ -638,85 +600,7 @@
           <w:b/>
           <w:bCs/>
         </w:rPr>
-        <w:t>6.</w:t>
-      </w:r>
-      <w:r>
-        <w:rPr>
-          <w:b/>
-          <w:bCs/>
-        </w:rPr>
-        <w:t xml:space="preserve"> Base de Datos y Conexión</w:t>
-      </w:r>
-    </w:p>
-    <w:p>
-      <w:pPr>
-        <w:numPr>
-          <w:ilvl w:val="0"/>
-          <w:numId w:val="7"/>
-        </w:numPr>
-      </w:pPr>
-      <w:r>
-        <w:t>Almacenamiento de preguntas, niveles</w:t>
-      </w:r>
-      <w:r>
-        <w:t xml:space="preserve"> y </w:t>
-      </w:r>
-      <w:r>
-        <w:t xml:space="preserve">premios </w:t>
-      </w:r>
-    </w:p>
-    <w:p>
-      <w:pPr>
-        <w:rPr>
-          <w:b/>
-          <w:bCs/>
-        </w:rPr>
-      </w:pPr>
-      <w:r>
-        <w:rPr>
-          <w:b/>
-          <w:bCs/>
-        </w:rPr>
-        <w:t>7.</w:t>
-      </w:r>
-      <w:r>
-        <w:rPr>
-          <w:b/>
-          <w:bCs/>
-        </w:rPr>
-        <w:t xml:space="preserve"> </w:t>
-      </w:r>
-      <w:proofErr w:type="spellStart"/>
-      <w:r>
-        <w:rPr>
-          <w:b/>
-          <w:bCs/>
-        </w:rPr>
-        <w:t>Dashboard</w:t>
-      </w:r>
-      <w:proofErr w:type="spellEnd"/>
-      <w:r>
-        <w:rPr>
-          <w:b/>
-          <w:bCs/>
-        </w:rPr>
-        <w:t xml:space="preserve"> de Control (para administradores de </w:t>
-      </w:r>
-      <w:proofErr w:type="spellStart"/>
-      <w:r>
-        <w:rPr>
-          <w:b/>
-          <w:bCs/>
-        </w:rPr>
-        <w:t>Crombie</w:t>
-      </w:r>
-      <w:proofErr w:type="spellEnd"/>
-      <w:r>
-        <w:rPr>
-          <w:b/>
-          <w:bCs/>
-        </w:rPr>
-        <w:t>)</w:t>
+        <w:t>Dashboard de Control (para administradores de Crombie)</w:t>
       </w:r>
     </w:p>
     <w:p>
@@ -772,24 +656,13 @@
           <w:bCs/>
         </w:rPr>
       </w:pPr>
-      <w:proofErr w:type="spellStart"/>
       <w:r>
         <w:rPr>
           <w:rFonts w:cs="Segoe UI Emoji"/>
           <w:b/>
           <w:bCs/>
         </w:rPr>
-        <w:lastRenderedPageBreak/>
-        <w:t>Stack</w:t>
-      </w:r>
-      <w:proofErr w:type="spellEnd"/>
-      <w:r>
-        <w:rPr>
-          <w:rFonts w:cs="Segoe UI Emoji"/>
-          <w:b/>
-          <w:bCs/>
-        </w:rPr>
-        <w:t xml:space="preserve"> sugerido:</w:t>
+        <w:t>Stack sugerido:</w:t>
       </w:r>
     </w:p>
     <w:p>
@@ -804,23 +677,7 @@
           <w:b/>
           <w:bCs/>
         </w:rPr>
-        <w:t>Front-</w:t>
-      </w:r>
-      <w:proofErr w:type="spellStart"/>
-      <w:r>
-        <w:rPr>
-          <w:b/>
-          <w:bCs/>
-        </w:rPr>
-        <w:t>end</w:t>
-      </w:r>
-      <w:proofErr w:type="spellEnd"/>
-      <w:r>
-        <w:rPr>
-          <w:b/>
-          <w:bCs/>
-        </w:rPr>
-        <w:t>:</w:t>
+        <w:t>Front-end:</w:t>
       </w:r>
     </w:p>
     <w:p>
@@ -857,23 +714,7 @@
           <w:b/>
           <w:bCs/>
         </w:rPr>
-        <w:t>Back-</w:t>
-      </w:r>
-      <w:proofErr w:type="spellStart"/>
-      <w:r>
-        <w:rPr>
-          <w:b/>
-          <w:bCs/>
-        </w:rPr>
-        <w:t>end</w:t>
-      </w:r>
-      <w:proofErr w:type="spellEnd"/>
-      <w:r>
-        <w:rPr>
-          <w:b/>
-          <w:bCs/>
-        </w:rPr>
-        <w:t>:</w:t>
+        <w:t>Back-end:</w:t>
       </w:r>
     </w:p>
     <w:p>
@@ -889,155 +730,411 @@
     </w:p>
     <w:p>
       <w:pPr>
+        <w:rPr>
+          <w:b/>
+          <w:bCs/>
+        </w:rPr>
+      </w:pPr>
+    </w:p>
+    <w:p>
+      <w:pPr>
+        <w:rPr>
+          <w:b/>
+          <w:bCs/>
+        </w:rPr>
+      </w:pPr>
+    </w:p>
+    <w:p>
+      <w:pPr>
+        <w:rPr>
+          <w:b/>
+          <w:bCs/>
+        </w:rPr>
+      </w:pPr>
+      <w:r>
+        <w:rPr>
+          <w:b/>
+          <w:bCs/>
+        </w:rPr>
+        <w:t>PANTALLAS DEL JUEGO</w:t>
+      </w:r>
+    </w:p>
+    <w:p>
+      <w:pPr>
+        <w:rPr>
+          <w:b/>
+          <w:bCs/>
+        </w:rPr>
+      </w:pPr>
+      <w:r>
+        <w:rPr>
+          <w:b/>
+          <w:bCs/>
+        </w:rPr>
+        <w:t xml:space="preserve">HOME:  </w:t>
+      </w:r>
+    </w:p>
+    <w:p>
+      <w:pPr>
+        <w:pStyle w:val="Prrafodelista"/>
         <w:numPr>
           <w:ilvl w:val="0"/>
           <w:numId w:val="9"/>
         </w:numPr>
       </w:pPr>
       <w:r>
-        <w:rPr>
-          <w:b/>
-          <w:bCs/>
-        </w:rPr>
-        <w:t>Base de datos:</w:t>
-      </w:r>
-    </w:p>
-    <w:p>
-      <w:pPr>
-        <w:numPr>
-          <w:ilvl w:val="1"/>
+        <w:t>Boton de iniciar juego</w:t>
+      </w:r>
+    </w:p>
+    <w:p>
+      <w:pPr>
+        <w:pStyle w:val="Prrafodelista"/>
+        <w:numPr>
+          <w:ilvl w:val="0"/>
           <w:numId w:val="9"/>
         </w:numPr>
-        <w:pBdr>
-          <w:bottom w:val="single" w:sz="6" w:space="24" w:color="auto"/>
-        </w:pBdr>
-      </w:pPr>
-      <w:r>
-        <w:t>MongoDB (flexibilidad para preguntas y premios)</w:t>
-      </w:r>
-    </w:p>
-    <w:p>
-      <w:pPr>
-        <w:rPr>
-          <w:b/>
-          <w:bCs/>
-        </w:rPr>
-      </w:pPr>
-      <w:r>
-        <w:rPr>
-          <w:b/>
-          <w:bCs/>
-        </w:rPr>
-        <w:t>Rol del equipo de Marketing</w:t>
-      </w:r>
-      <w:r>
-        <w:rPr>
-          <w:b/>
-          <w:bCs/>
-        </w:rPr>
-        <w:t>:</w:t>
-      </w:r>
-    </w:p>
-    <w:p>
-      <w:pPr>
-        <w:numPr>
-          <w:ilvl w:val="0"/>
-          <w:numId w:val="10"/>
-        </w:numPr>
-      </w:pPr>
-      <w:r>
-        <w:rPr>
-          <w:b/>
-          <w:bCs/>
-        </w:rPr>
-        <w:t>Proveer el material visual y de branding</w:t>
-      </w:r>
-      <w:r>
-        <w:t xml:space="preserve"> (logos, colores, tipografías, imágenes de premios, mensajes motivacionales como </w:t>
-      </w:r>
-      <w:r>
-        <w:rPr>
-          <w:i/>
-          <w:iCs/>
-        </w:rPr>
-        <w:t>¡Ganaste!</w:t>
-      </w:r>
-      <w:r>
-        <w:t>).</w:t>
-      </w:r>
-    </w:p>
-    <w:p>
-      <w:pPr>
-        <w:numPr>
-          <w:ilvl w:val="0"/>
-          <w:numId w:val="10"/>
-        </w:numPr>
-      </w:pPr>
-      <w:r>
-        <w:rPr>
-          <w:b/>
-          <w:bCs/>
-        </w:rPr>
-        <w:t>Colaborar en la redacción de las preguntas y respuestas</w:t>
-      </w:r>
-      <w:r>
-        <w:t xml:space="preserve"> (especialmente cuando se busque transmitir mensajes específicos de </w:t>
-      </w:r>
-      <w:proofErr w:type="spellStart"/>
-      <w:r>
-        <w:t>Crombie</w:t>
-      </w:r>
-      <w:proofErr w:type="spellEnd"/>
-      <w:r>
-        <w:t xml:space="preserve"> o de un cliente en particular).</w:t>
-      </w:r>
-    </w:p>
-    <w:p>
-      <w:pPr>
-        <w:numPr>
-          <w:ilvl w:val="0"/>
-          <w:numId w:val="10"/>
-        </w:numPr>
-      </w:pPr>
-      <w:r>
-        <w:rPr>
-          <w:b/>
-          <w:bCs/>
-        </w:rPr>
-        <w:t>Probar la experiencia de usuario antes del evento</w:t>
-      </w:r>
-      <w:r>
-        <w:t>, validando que la estética, los mensajes y el flujo del juego sean coherentes con la imagen de la empresa.</w:t>
-      </w:r>
-    </w:p>
-    <w:p>
-      <w:pPr>
-        <w:numPr>
-          <w:ilvl w:val="0"/>
-          <w:numId w:val="10"/>
-        </w:numPr>
-      </w:pPr>
-      <w:r>
-        <w:rPr>
-          <w:b/>
-          <w:bCs/>
-        </w:rPr>
-        <w:t xml:space="preserve">Apoyar en la comunicación </w:t>
-      </w:r>
-      <w:proofErr w:type="spellStart"/>
-      <w:r>
-        <w:rPr>
-          <w:b/>
-          <w:bCs/>
-        </w:rPr>
-        <w:t>post-evento</w:t>
-      </w:r>
-      <w:proofErr w:type="spellEnd"/>
-      <w:r>
-        <w:t>, difundiendo resultados o contenidos generados por la experiencia.</w:t>
+      </w:pPr>
+      <w:r>
+        <w:t>Boton de con</w:t>
+      </w:r>
+      <w:r>
+        <w:t>figuraciones / dashboard</w:t>
       </w:r>
     </w:p>
     <w:p/>
+    <w:p>
+      <w:pPr>
+        <w:rPr>
+          <w:b/>
+          <w:bCs/>
+        </w:rPr>
+      </w:pPr>
+      <w:r>
+        <w:rPr>
+          <w:b/>
+          <w:bCs/>
+        </w:rPr>
+        <w:t>DASHBOARD/ CONFIGURACIONES</w:t>
+      </w:r>
+    </w:p>
+    <w:p>
+      <w:pPr>
+        <w:pStyle w:val="Prrafodelista"/>
+        <w:numPr>
+          <w:ilvl w:val="0"/>
+          <w:numId w:val="9"/>
+        </w:numPr>
+      </w:pPr>
+      <w:r>
+        <w:t>Boton de gestor de preguntas</w:t>
+      </w:r>
+    </w:p>
+    <w:p>
+      <w:pPr>
+        <w:pStyle w:val="Prrafodelista"/>
+        <w:numPr>
+          <w:ilvl w:val="0"/>
+          <w:numId w:val="9"/>
+        </w:numPr>
+      </w:pPr>
+      <w:r>
+        <w:t>Boton de gestor de premios</w:t>
+      </w:r>
+    </w:p>
+    <w:p/>
+    <w:p>
+      <w:pPr>
+        <w:rPr>
+          <w:b/>
+          <w:bCs/>
+        </w:rPr>
+      </w:pPr>
+      <w:r>
+        <w:rPr>
+          <w:b/>
+          <w:bCs/>
+        </w:rPr>
+        <w:t>GESTOR DE PREGUNTAS</w:t>
+      </w:r>
+    </w:p>
+    <w:p>
+      <w:pPr>
+        <w:pStyle w:val="Prrafodelista"/>
+        <w:numPr>
+          <w:ilvl w:val="0"/>
+          <w:numId w:val="9"/>
+        </w:numPr>
+      </w:pPr>
+      <w:r>
+        <w:t>Categorías</w:t>
+      </w:r>
+    </w:p>
+    <w:p>
+      <w:pPr>
+        <w:pStyle w:val="Prrafodelista"/>
+        <w:numPr>
+          <w:ilvl w:val="0"/>
+          <w:numId w:val="9"/>
+        </w:numPr>
+      </w:pPr>
+      <w:r>
+        <w:t>Opción para mostrar o no en la ruleta</w:t>
+      </w:r>
+    </w:p>
+    <w:p>
+      <w:pPr>
+        <w:pStyle w:val="Prrafodelista"/>
+        <w:numPr>
+          <w:ilvl w:val="0"/>
+          <w:numId w:val="9"/>
+        </w:numPr>
+      </w:pPr>
+      <w:r>
+        <w:t>Si se selecciona una categoría te lleva a otra pantalla que te permite agregar / editar/ eliminar las preguntas, sus respuestas y su nivel de dificultad</w:t>
+      </w:r>
+    </w:p>
+    <w:p/>
+    <w:p>
+      <w:pPr>
+        <w:rPr>
+          <w:b/>
+          <w:bCs/>
+        </w:rPr>
+      </w:pPr>
+      <w:r>
+        <w:rPr>
+          <w:b/>
+          <w:bCs/>
+        </w:rPr>
+        <w:t>GESTOR DE PERMIOS</w:t>
+      </w:r>
+    </w:p>
+    <w:p>
+      <w:pPr>
+        <w:pStyle w:val="Prrafodelista"/>
+        <w:numPr>
+          <w:ilvl w:val="0"/>
+          <w:numId w:val="9"/>
+        </w:numPr>
+      </w:pPr>
+      <w:r>
+        <w:t>Se eligen los premios para ese evento</w:t>
+      </w:r>
+    </w:p>
+    <w:p>
+      <w:pPr>
+        <w:pStyle w:val="Prrafodelista"/>
+        <w:numPr>
+          <w:ilvl w:val="0"/>
+          <w:numId w:val="9"/>
+        </w:numPr>
+      </w:pPr>
+      <w:r>
+        <w:t>Debe tener la opción de mostrar o no los premios</w:t>
+      </w:r>
+    </w:p>
+    <w:p>
+      <w:pPr>
+        <w:pStyle w:val="Prrafodelista"/>
+        <w:numPr>
+          <w:ilvl w:val="0"/>
+          <w:numId w:val="9"/>
+        </w:numPr>
+      </w:pPr>
+      <w:r>
+        <w:t>Se pueden agregar/ editar/ eliminar los premios (incluyendo la foto, que si el premio ya esta cragado se guarda en un dirve)</w:t>
+      </w:r>
+    </w:p>
+    <w:p>
+      <w:pPr>
+        <w:pStyle w:val="Prrafodelista"/>
+        <w:numPr>
+          <w:ilvl w:val="0"/>
+          <w:numId w:val="9"/>
+        </w:numPr>
+      </w:pPr>
+      <w:r>
+        <w:lastRenderedPageBreak/>
+        <w:t>Se configura la cantidad de cada premio para ese evento</w:t>
+      </w:r>
+    </w:p>
+    <w:p>
+      <w:pPr>
+        <w:pStyle w:val="Prrafodelista"/>
+        <w:numPr>
+          <w:ilvl w:val="0"/>
+          <w:numId w:val="9"/>
+        </w:numPr>
+      </w:pPr>
+      <w:r>
+        <w:t>Se configura la cantidad de preguntas a responder para ganar</w:t>
+      </w:r>
+    </w:p>
+    <w:p/>
+    <w:p>
+      <w:pPr>
+        <w:rPr>
+          <w:b/>
+          <w:bCs/>
+        </w:rPr>
+      </w:pPr>
+      <w:r>
+        <w:rPr>
+          <w:b/>
+          <w:bCs/>
+        </w:rPr>
+        <w:t>BOTON DE INICIAR JUEGO:</w:t>
+      </w:r>
+    </w:p>
+    <w:p>
+      <w:pPr>
+        <w:pStyle w:val="Prrafodelista"/>
+        <w:numPr>
+          <w:ilvl w:val="0"/>
+          <w:numId w:val="9"/>
+        </w:numPr>
+      </w:pPr>
+      <w:r>
+        <w:t>Redirige al selector de dificultad (FACIL, MEDIO Y DIFICIL)</w:t>
+      </w:r>
+    </w:p>
+    <w:p>
+      <w:pPr>
+        <w:pStyle w:val="Prrafodelista"/>
+        <w:numPr>
+          <w:ilvl w:val="0"/>
+          <w:numId w:val="9"/>
+        </w:numPr>
+      </w:pPr>
+      <w:r>
+        <w:t>Una vez se selecciona la dificulta</w:t>
+      </w:r>
+      <w:r>
+        <w:t>d se muestra una pantalla con un input para colocar nombre, apellido y mail</w:t>
+      </w:r>
+    </w:p>
+    <w:p/>
+    <w:p>
+      <w:pPr>
+        <w:rPr>
+          <w:b/>
+          <w:bCs/>
+        </w:rPr>
+      </w:pPr>
+      <w:r>
+        <w:rPr>
+          <w:b/>
+          <w:bCs/>
+        </w:rPr>
+        <w:t>PANTALLA MAIL:</w:t>
+      </w:r>
+    </w:p>
+    <w:p>
+      <w:pPr>
+        <w:pStyle w:val="Prrafodelista"/>
+        <w:numPr>
+          <w:ilvl w:val="0"/>
+          <w:numId w:val="9"/>
+        </w:numPr>
+      </w:pPr>
+      <w:r>
+        <w:t>Debe permitir ingresar nombre, apeellido, mail y un acepto recibir cosas</w:t>
+      </w:r>
+    </w:p>
+    <w:p>
+      <w:pPr>
+        <w:pStyle w:val="Prrafodelista"/>
+        <w:numPr>
+          <w:ilvl w:val="0"/>
+          <w:numId w:val="9"/>
+        </w:numPr>
+      </w:pPr>
+      <w:r>
+        <w:t>Esos datos se guardan automaticamnente en unGoogle Sheets</w:t>
+      </w:r>
+    </w:p>
+    <w:p>
+      <w:pPr>
+        <w:pStyle w:val="Prrafodelista"/>
+        <w:numPr>
+          <w:ilvl w:val="0"/>
+          <w:numId w:val="9"/>
+        </w:numPr>
+      </w:pPr>
+      <w:r>
+        <w:t>Una vez completados se presiona el botón y se muestra la ruleta</w:t>
+      </w:r>
+    </w:p>
+    <w:p/>
+    <w:p>
+      <w:pPr>
+        <w:rPr>
+          <w:b/>
+          <w:bCs/>
+        </w:rPr>
+      </w:pPr>
+      <w:r>
+        <w:rPr>
+          <w:b/>
+          <w:bCs/>
+        </w:rPr>
+        <w:t>RULETA:</w:t>
+      </w:r>
+    </w:p>
+    <w:p>
+      <w:pPr>
+        <w:pStyle w:val="Prrafodelista"/>
+        <w:numPr>
+          <w:ilvl w:val="0"/>
+          <w:numId w:val="9"/>
+        </w:numPr>
+      </w:pPr>
+      <w:r>
+        <w:t xml:space="preserve">Muestra la ruleta (con las 3 categoriaas seleccionas + </w:t>
+      </w:r>
+      <w:r>
+        <w:t>perdiste + participas del sorteo</w:t>
+      </w:r>
+      <w:r>
+        <w:t>)</w:t>
+      </w:r>
+    </w:p>
+    <w:p>
+      <w:pPr>
+        <w:pStyle w:val="Prrafodelista"/>
+        <w:numPr>
+          <w:ilvl w:val="0"/>
+          <w:numId w:val="9"/>
+        </w:numPr>
+      </w:pPr>
+      <w:r>
+        <w:t>Para ganar el premio se deben contestar correctamente el numero de preguntas establecidas en GESTOR DE PREMIOS</w:t>
+      </w:r>
+    </w:p>
+    <w:p>
+      <w:pPr>
+        <w:pStyle w:val="Prrafodelista"/>
+        <w:numPr>
+          <w:ilvl w:val="0"/>
+          <w:numId w:val="9"/>
+        </w:numPr>
+      </w:pPr>
+      <w:r>
+        <w:t>Si gana se le muestra un GANASTE y la imagen del premio que ganó. Se redirige a la pantalla del ingreso de mail</w:t>
+      </w:r>
+    </w:p>
+    <w:p>
+      <w:pPr>
+        <w:pStyle w:val="Prrafodelista"/>
+        <w:numPr>
+          <w:ilvl w:val="0"/>
+          <w:numId w:val="9"/>
+        </w:numPr>
+      </w:pPr>
+      <w:r>
+        <w:t>Si contesta alguna mal, pierde. Se muestra la pantalla PERDISTE y se redirige a la pantalla de ingreso del mail.</w:t>
+      </w:r>
+    </w:p>
     <w:p/>
     <w:p/>
     <w:sectPr>
@@ -1051,7 +1148,7 @@
 </file>
 
 <file path=word/numbering.xml><?xml version="1.0" encoding="utf-8"?>
-<w:numbering xmlns:wpc="http://schemas.microsoft.com/office/word/2010/wordprocessingCanvas" xmlns:cx="http://schemas.microsoft.com/office/drawing/2014/chartex" xmlns:cx1="http://schemas.microsoft.com/office/drawing/2015/9/8/chartex" xmlns:cx2="http://schemas.microsoft.com/office/drawing/2015/10/21/chartex" xmlns:cx3="http://schemas.microsoft.com/office/drawing/2016/5/9/chartex" xmlns:cx4="http://schemas.microsoft.com/office/drawing/2016/5/10/chartex" xmlns:cx5="http://schemas.microsoft.com/office/drawing/2016/5/11/chartex" xmlns:cx6="http://schemas.microsoft.com/office/drawing/2016/5/12/chartex" xmlns:cx7="http://schemas.microsoft.com/office/drawing/2016/5/13/chartex" xmlns:cx8="http://schemas.microsoft.com/office/drawing/2016/5/14/chartex" xmlns:mc="http://schemas.openxmlformats.org/markup-compatibility/2006" xmlns:aink="http://schemas.microsoft.com/office/drawing/2016/ink" xmlns:am3d="http://schemas.microsoft.com/office/drawing/2017/model3d" xmlns:o="urn:schemas-microsoft-com:office:office" xmlns:oel="http://schemas.microsoft.com/office/2019/extlst" xmlns:r="http://schemas.openxmlformats.org/officeDocument/2006/relationships" xmlns:m="http://schemas.openxmlformats.org/officeDocument/2006/math" xmlns:v="urn:schemas-microsoft-com:vml" xmlns:wp14="http://schemas.microsoft.com/office/word/2010/wordprocessingDrawing" xmlns:wp="http://schemas.openxmlformats.org/drawingml/2006/wordprocessingDrawing" xmlns:w10="urn:schemas-microsoft-com:office:word" xmlns:w="http://schemas.openxmlformats.org/wordprocessingml/2006/main" xmlns:w14="http://schemas.microsoft.com/office/word/2010/wordml" xmlns:w15="http://schemas.microsoft.com/office/word/2012/wordml" xmlns:w16cex="http://schemas.microsoft.com/office/word/2018/wordml/cex" xmlns:w16cid="http://schemas.microsoft.com/office/word/2016/wordml/cid" xmlns:w16="http://schemas.microsoft.com/office/word/2018/wordml" xmlns:w16du="http://schemas.microsoft.com/office/word/2023/wordml/word16du" xmlns:w16sdtdh="http://schemas.microsoft.com/office/word/2020/wordml/sdtdatahash" xmlns:w16sdtfl="http://schemas.microsoft.com/office/word/2024/wordml/sdtformatlock" xmlns:w16se="http://schemas.microsoft.com/office/word/2015/wordml/symex" xmlns:wpg="http://schemas.microsoft.com/office/word/2010/wordprocessingGroup" xmlns:wpi="http://schemas.microsoft.com/office/word/2010/wordprocessingInk" xmlns:wne="http://schemas.microsoft.com/office/word/2006/wordml" xmlns:wps="http://schemas.microsoft.com/office/word/2010/wordprocessingShape" mc:Ignorable="w14 w15 w16se w16cid w16 w16cex w16sdtdh w16sdtfl w16du wp14">
+<w:numbering xmlns:wpc="http://schemas.microsoft.com/office/word/2010/wordprocessingCanvas" xmlns:cx="http://schemas.microsoft.com/office/drawing/2014/chartex" xmlns:cx1="http://schemas.microsoft.com/office/drawing/2015/9/8/chartex" xmlns:cx2="http://schemas.microsoft.com/office/drawing/2015/10/21/chartex" xmlns:cx3="http://schemas.microsoft.com/office/drawing/2016/5/9/chartex" xmlns:cx4="http://schemas.microsoft.com/office/drawing/2016/5/10/chartex" xmlns:cx5="http://schemas.microsoft.com/office/drawing/2016/5/11/chartex" xmlns:cx6="http://schemas.microsoft.com/office/drawing/2016/5/12/chartex" xmlns:cx7="http://schemas.microsoft.com/office/drawing/2016/5/13/chartex" xmlns:cx8="http://schemas.microsoft.com/office/drawing/2016/5/14/chartex" xmlns:mc="http://schemas.openxmlformats.org/markup-compatibility/2006" xmlns:aink="http://schemas.microsoft.com/office/drawing/2016/ink" xmlns:am3d="http://schemas.microsoft.com/office/drawing/2017/model3d" xmlns:o="urn:schemas-microsoft-com:office:office" xmlns:r="http://schemas.openxmlformats.org/officeDocument/2006/relationships" xmlns:m="http://schemas.openxmlformats.org/officeDocument/2006/math" xmlns:v="urn:schemas-microsoft-com:vml" xmlns:wp14="http://schemas.microsoft.com/office/word/2010/wordprocessingDrawing" xmlns:wp="http://schemas.openxmlformats.org/drawingml/2006/wordprocessingDrawing" xmlns:w10="urn:schemas-microsoft-com:office:word" xmlns:w="http://schemas.openxmlformats.org/wordprocessingml/2006/main" xmlns:w14="http://schemas.microsoft.com/office/word/2010/wordml" xmlns:w15="http://schemas.microsoft.com/office/word/2012/wordml" xmlns:w16cex="http://schemas.microsoft.com/office/word/2018/wordml/cex" xmlns:w16cid="http://schemas.microsoft.com/office/word/2016/wordml/cid" xmlns:w16="http://schemas.microsoft.com/office/word/2018/wordml" xmlns:w16sdtdh="http://schemas.microsoft.com/office/word/2020/wordml/sdtdatahash" xmlns:w16se="http://schemas.microsoft.com/office/word/2015/wordml/symex" xmlns:wpg="http://schemas.microsoft.com/office/word/2010/wordprocessingGroup" xmlns:wpi="http://schemas.microsoft.com/office/word/2010/wordprocessingInk" xmlns:wne="http://schemas.microsoft.com/office/word/2006/wordml" xmlns:wps="http://schemas.microsoft.com/office/word/2010/wordprocessingShape" mc:Ignorable="w14 w15 w16se w16cid w16 w16cex w16sdtdh wp14">
   <w:abstractNum w:abstractNumId="0" w15:restartNumberingAfterBreak="0">
     <w:nsid w:val="06A93106"/>
     <w:multiLevelType w:val="multilevel"/>
@@ -2542,41 +2639,41 @@
       </w:rPr>
     </w:lvl>
   </w:abstractNum>
-  <w:num w:numId="1" w16cid:durableId="1097872112">
+  <w:num w:numId="1">
     <w:abstractNumId w:val="8"/>
   </w:num>
-  <w:num w:numId="2" w16cid:durableId="682366544">
+  <w:num w:numId="2">
     <w:abstractNumId w:val="9"/>
   </w:num>
-  <w:num w:numId="3" w16cid:durableId="1977294692">
+  <w:num w:numId="3">
     <w:abstractNumId w:val="5"/>
   </w:num>
-  <w:num w:numId="4" w16cid:durableId="465858665">
+  <w:num w:numId="4">
     <w:abstractNumId w:val="0"/>
   </w:num>
-  <w:num w:numId="5" w16cid:durableId="2058163666">
+  <w:num w:numId="5">
     <w:abstractNumId w:val="6"/>
   </w:num>
-  <w:num w:numId="6" w16cid:durableId="584268084">
+  <w:num w:numId="6">
     <w:abstractNumId w:val="7"/>
   </w:num>
-  <w:num w:numId="7" w16cid:durableId="1379402548">
+  <w:num w:numId="7">
     <w:abstractNumId w:val="4"/>
   </w:num>
-  <w:num w:numId="8" w16cid:durableId="82118079">
+  <w:num w:numId="8">
     <w:abstractNumId w:val="2"/>
   </w:num>
-  <w:num w:numId="9" w16cid:durableId="942111634">
+  <w:num w:numId="9">
     <w:abstractNumId w:val="1"/>
   </w:num>
-  <w:num w:numId="10" w16cid:durableId="1810976150">
+  <w:num w:numId="10">
     <w:abstractNumId w:val="3"/>
   </w:num>
 </w:numbering>
 </file>
 
 <file path=word/styles.xml><?xml version="1.0" encoding="utf-8"?>
-<w:styles xmlns:mc="http://schemas.openxmlformats.org/markup-compatibility/2006" xmlns:r="http://schemas.openxmlformats.org/officeDocument/2006/relationships" xmlns:w="http://schemas.openxmlformats.org/wordprocessingml/2006/main" xmlns:w14="http://schemas.microsoft.com/office/word/2010/wordml" xmlns:w15="http://schemas.microsoft.com/office/word/2012/wordml" xmlns:w16cex="http://schemas.microsoft.com/office/word/2018/wordml/cex" xmlns:w16cid="http://schemas.microsoft.com/office/word/2016/wordml/cid" xmlns:w16="http://schemas.microsoft.com/office/word/2018/wordml" xmlns:w16du="http://schemas.microsoft.com/office/word/2023/wordml/word16du" xmlns:w16sdtdh="http://schemas.microsoft.com/office/word/2020/wordml/sdtdatahash" xmlns:w16sdtfl="http://schemas.microsoft.com/office/word/2024/wordml/sdtformatlock" xmlns:w16se="http://schemas.microsoft.com/office/word/2015/wordml/symex" mc:Ignorable="w14 w15 w16se w16cid w16 w16cex w16sdtdh w16sdtfl w16du">
+<w:styles xmlns:mc="http://schemas.openxmlformats.org/markup-compatibility/2006" xmlns:r="http://schemas.openxmlformats.org/officeDocument/2006/relationships" xmlns:w="http://schemas.openxmlformats.org/wordprocessingml/2006/main" xmlns:w14="http://schemas.microsoft.com/office/word/2010/wordml" xmlns:w15="http://schemas.microsoft.com/office/word/2012/wordml" xmlns:w16cex="http://schemas.microsoft.com/office/word/2018/wordml/cex" xmlns:w16cid="http://schemas.microsoft.com/office/word/2016/wordml/cid" xmlns:w16="http://schemas.microsoft.com/office/word/2018/wordml" xmlns:w16sdtdh="http://schemas.microsoft.com/office/word/2020/wordml/sdtdatahash" xmlns:w16se="http://schemas.microsoft.com/office/word/2015/wordml/symex" mc:Ignorable="w14 w15 w16se w16cid w16 w16cex w16sdtdh">
   <w:docDefaults>
     <w:rPrDefault>
       <w:rPr>
@@ -3178,6 +3275,7 @@
   <w:style w:type="character" w:default="1" w:styleId="Fuentedeprrafopredeter">
     <w:name w:val="Default Paragraph Font"/>
     <w:uiPriority w:val="1"/>
+    <w:semiHidden/>
     <w:unhideWhenUsed/>
   </w:style>
   <w:style w:type="table" w:default="1" w:styleId="Tablanormal">

</xml_diff>